<commit_message>
Adding mvc validation and some global helpers
</commit_message>
<xml_diff>
--- a/PenTest.docx
+++ b/PenTest.docx
@@ -22,15 +22,7 @@
     </w:p>
     <w:p>
       <w:r>
-        <w:t>IE 8</w:t>
-      </w:r>
-      <w:proofErr w:type="gramStart"/>
-      <w:r>
-        <w:t>,9,etc</w:t>
-      </w:r>
-      <w:proofErr w:type="gramEnd"/>
-      <w:r>
-        <w:t xml:space="preserve"> will all run HTML content.</w:t>
+        <w:t>IE 8,9,etc will all run HTML content.</w:t>
       </w:r>
     </w:p>
     <w:p>
@@ -53,21 +45,7 @@
         <w:rPr>
           <w:b/>
         </w:rPr>
-        <w:t xml:space="preserve">Be </w:t>
-      </w:r>
-      <w:proofErr w:type="spellStart"/>
-      <w:r>
-        <w:rPr>
-          <w:b/>
-        </w:rPr>
-        <w:t>vary</w:t>
-      </w:r>
-      <w:proofErr w:type="spellEnd"/>
-      <w:r>
-        <w:rPr>
-          <w:b/>
-        </w:rPr>
-        <w:t xml:space="preserve"> wary accepting .HTM/HTML files</w:t>
+        <w:t>Be wary accepting .HTM/HTML files</w:t>
       </w:r>
     </w:p>
     <w:p/>
@@ -104,49 +82,276 @@
       <w:r>
         <w:t>ontent disposition set.</w:t>
       </w:r>
+    </w:p>
+    <w:p>
+      <w:r>
+        <w:t>Accepting .HTML files? You can run scripts in IE 8.</w:t>
+      </w:r>
+    </w:p>
+    <w:p/>
+    <w:p>
+      <w:r>
+        <w:t xml:space="preserve"> </w:t>
+      </w:r>
+      <w:r>
+        <w:t>If the server returns a content type it doesn’t know (application/octet-stream) or it is (text/plain), IE 8 will content type sniff.</w:t>
+      </w:r>
+    </w:p>
+    <w:p>
+      <w:r>
+        <w:t>We can upload .zip/.txt file and IE 8 will treat it as a .htm file.</w:t>
+      </w:r>
+    </w:p>
+    <w:p>
+      <w:r>
+        <w:t>Check mime type/file extensions</w:t>
+      </w:r>
+    </w:p>
+    <w:p/>
+    <w:p/>
+    <w:p/>
+    <w:p>
+      <w:pPr>
+        <w:pStyle w:val="Heading1"/>
+      </w:pPr>
+      <w:r>
+        <w:t>Other gotchas</w:t>
+      </w:r>
+    </w:p>
+    <w:p>
+      <w:pPr>
+        <w:pStyle w:val="Heading1"/>
+      </w:pPr>
+      <w:r>
+        <w:t>AutoComplete in a browser</w:t>
+      </w:r>
+    </w:p>
+    <w:p>
+      <w:pPr>
+        <w:pStyle w:val="Heading1"/>
+      </w:pPr>
+      <w:r>
+        <w:t>Cross domain javascript sources</w:t>
+      </w:r>
+    </w:p>
+    <w:p>
+      <w:r>
+        <w:t>Cache-control / pragma</w:t>
+      </w:r>
+    </w:p>
+    <w:p/>
+    <w:p/>
+    <w:p>
+      <w:r>
+        <w:t>Corss site request forgery</w:t>
+      </w:r>
+    </w:p>
+    <w:p/>
+    <w:p>
+      <w:r>
+        <w:t xml:space="preserve">How to work around? </w:t>
+      </w:r>
+    </w:p>
+    <w:p/>
+    <w:p>
+      <w:pPr>
+        <w:rPr>
+          <w:rFonts w:ascii="Georgia" w:hAnsi="Georgia"/>
+          <w:color w:val="333333"/>
+          <w:sz w:val="30"/>
+          <w:szCs w:val="30"/>
+          <w:shd w:val="clear" w:color="auto" w:fill="FFFFFF"/>
+        </w:rPr>
+      </w:pPr>
+      <w:r>
+        <w:rPr>
+          <w:rFonts w:ascii="Georgia" w:hAnsi="Georgia"/>
+          <w:color w:val="333333"/>
+          <w:sz w:val="30"/>
+          <w:szCs w:val="30"/>
+          <w:shd w:val="clear" w:color="auto" w:fill="FFFFFF"/>
+        </w:rPr>
+        <w:t>It might seem that you could rely on the checking the</w:t>
+      </w:r>
+      <w:r>
+        <w:rPr>
+          <w:rStyle w:val="apple-converted-space"/>
+          <w:rFonts w:ascii="Georgia" w:hAnsi="Georgia"/>
+          <w:color w:val="333333"/>
+          <w:sz w:val="30"/>
+          <w:szCs w:val="30"/>
+          <w:shd w:val="clear" w:color="auto" w:fill="FFFFFF"/>
+        </w:rPr>
+        <w:t> </w:t>
+      </w:r>
+      <w:r>
+        <w:rPr>
+          <w:rStyle w:val="HTMLCode"/>
+          <w:rFonts w:eastAsiaTheme="minorHAnsi"/>
+          <w:color w:val="333333"/>
+          <w:sz w:val="30"/>
+          <w:szCs w:val="30"/>
+          <w:shd w:val="clear" w:color="auto" w:fill="FFFFFF"/>
+        </w:rPr>
+        <w:t>Referer</w:t>
+      </w:r>
+      <w:r>
+        <w:rPr>
+          <w:rStyle w:val="apple-converted-space"/>
+          <w:rFonts w:ascii="Georgia" w:hAnsi="Georgia"/>
+          <w:color w:val="333333"/>
+          <w:sz w:val="30"/>
+          <w:szCs w:val="30"/>
+          <w:shd w:val="clear" w:color="auto" w:fill="FFFFFF"/>
+        </w:rPr>
+        <w:t> </w:t>
+      </w:r>
+      <w:r>
+        <w:rPr>
+          <w:rFonts w:ascii="Georgia" w:hAnsi="Georgia"/>
+          <w:color w:val="333333"/>
+          <w:sz w:val="30"/>
+          <w:szCs w:val="30"/>
+          <w:shd w:val="clear" w:color="auto" w:fill="FFFFFF"/>
+        </w:rPr>
+        <w:t>to prevent this attack, but some proxy servers etc… will strip out the</w:t>
+      </w:r>
+      <w:r>
+        <w:rPr>
+          <w:rStyle w:val="apple-converted-space"/>
+          <w:rFonts w:ascii="Georgia" w:hAnsi="Georgia"/>
+          <w:color w:val="333333"/>
+          <w:sz w:val="30"/>
+          <w:szCs w:val="30"/>
+          <w:shd w:val="clear" w:color="auto" w:fill="FFFFFF"/>
+        </w:rPr>
+        <w:t> </w:t>
+      </w:r>
+      <w:r>
+        <w:rPr>
+          <w:rStyle w:val="HTMLCode"/>
+          <w:rFonts w:eastAsiaTheme="minorHAnsi"/>
+          <w:color w:val="333333"/>
+          <w:sz w:val="30"/>
+          <w:szCs w:val="30"/>
+          <w:shd w:val="clear" w:color="auto" w:fill="FFFFFF"/>
+        </w:rPr>
+        <w:t>Referer</w:t>
+      </w:r>
+      <w:r>
+        <w:rPr>
+          <w:rStyle w:val="apple-converted-space"/>
+          <w:rFonts w:ascii="Georgia" w:hAnsi="Georgia"/>
+          <w:color w:val="333333"/>
+          <w:sz w:val="30"/>
+          <w:szCs w:val="30"/>
+          <w:shd w:val="clear" w:color="auto" w:fill="FFFFFF"/>
+        </w:rPr>
+        <w:t> </w:t>
+      </w:r>
+      <w:r>
+        <w:rPr>
+          <w:rFonts w:ascii="Georgia" w:hAnsi="Georgia"/>
+          <w:color w:val="333333"/>
+          <w:sz w:val="30"/>
+          <w:szCs w:val="30"/>
+          <w:shd w:val="clear" w:color="auto" w:fill="FFFFFF"/>
+        </w:rPr>
+        <w:t xml:space="preserve">field in order to maintain privacy. Also, there may be </w:t>
+      </w:r>
+      <w:r>
+        <w:rPr>
+          <w:rFonts w:ascii="Georgia" w:hAnsi="Georgia"/>
+          <w:color w:val="333333"/>
+          <w:sz w:val="30"/>
+          <w:szCs w:val="30"/>
+          <w:shd w:val="clear" w:color="auto" w:fill="FFFFFF"/>
+        </w:rPr>
+        <w:lastRenderedPageBreak/>
+        <w:t>ways to spoof the</w:t>
+      </w:r>
+      <w:r>
+        <w:rPr>
+          <w:rStyle w:val="apple-converted-space"/>
+          <w:rFonts w:ascii="Georgia" w:hAnsi="Georgia"/>
+          <w:color w:val="333333"/>
+          <w:sz w:val="30"/>
+          <w:szCs w:val="30"/>
+          <w:shd w:val="clear" w:color="auto" w:fill="FFFFFF"/>
+        </w:rPr>
+        <w:t> </w:t>
+      </w:r>
+      <w:r>
+        <w:rPr>
+          <w:rStyle w:val="Emphasis"/>
+          <w:rFonts w:ascii="Georgia" w:hAnsi="Georgia"/>
+          <w:color w:val="333333"/>
+          <w:sz w:val="30"/>
+          <w:szCs w:val="30"/>
+          <w:shd w:val="clear" w:color="auto" w:fill="FFFFFF"/>
+        </w:rPr>
+        <w:t>Referer</w:t>
+      </w:r>
+      <w:r>
+        <w:rPr>
+          <w:rStyle w:val="apple-converted-space"/>
+          <w:rFonts w:ascii="Georgia" w:hAnsi="Georgia"/>
+          <w:color w:val="333333"/>
+          <w:sz w:val="30"/>
+          <w:szCs w:val="30"/>
+          <w:shd w:val="clear" w:color="auto" w:fill="FFFFFF"/>
+        </w:rPr>
+        <w:t> </w:t>
+      </w:r>
+      <w:r>
+        <w:rPr>
+          <w:rFonts w:ascii="Georgia" w:hAnsi="Georgia"/>
+          <w:color w:val="333333"/>
+          <w:sz w:val="30"/>
+          <w:szCs w:val="30"/>
+          <w:shd w:val="clear" w:color="auto" w:fill="FFFFFF"/>
+        </w:rPr>
+        <w:t>field. Another mitigation is to constantly change the URL used for performing sensitive operations like this.</w:t>
+      </w:r>
+    </w:p>
+    <w:p>
+      <w:pPr>
+        <w:rPr>
+          <w:rFonts w:ascii="Georgia" w:hAnsi="Georgia"/>
+          <w:color w:val="333333"/>
+          <w:sz w:val="30"/>
+          <w:szCs w:val="30"/>
+          <w:shd w:val="clear" w:color="auto" w:fill="FFFFFF"/>
+        </w:rPr>
+      </w:pPr>
+    </w:p>
+    <w:p>
+      <w:pPr>
+        <w:rPr>
+          <w:rFonts w:ascii="Georgia" w:hAnsi="Georgia"/>
+          <w:color w:val="333333"/>
+          <w:sz w:val="30"/>
+          <w:szCs w:val="30"/>
+          <w:shd w:val="clear" w:color="auto" w:fill="FFFFFF"/>
+        </w:rPr>
+      </w:pPr>
+    </w:p>
+    <w:p>
+      <w:r>
+        <w:rPr>
+          <w:rFonts w:ascii="Georgia" w:hAnsi="Georgia"/>
+          <w:color w:val="333333"/>
+          <w:sz w:val="30"/>
+          <w:szCs w:val="30"/>
+          <w:shd w:val="clear" w:color="auto" w:fill="FFFFFF"/>
+        </w:rPr>
+        <w:t>Error handling in MVC</w:t>
+      </w:r>
       <w:bookmarkStart w:id="0" w:name="_GoBack"/>
       <w:bookmarkEnd w:id="0"/>
     </w:p>
-    <w:p>
-      <w:r>
-        <w:t>Accepting .HTML files? You can run scripts in IE 8.</w:t>
-      </w:r>
-    </w:p>
     <w:p/>
-    <w:p>
-      <w:r>
-        <w:t xml:space="preserve"> </w:t>
-      </w:r>
-      <w:r>
-        <w:t>If the server returns a content type it doesn’t know (application/octet-stream) or it is (text/plain), IE 8 will content type sniff.</w:t>
-      </w:r>
-    </w:p>
-    <w:p>
-      <w:r>
-        <w:t xml:space="preserve">We can upload .zip/.txt file and IE 8 will treat it as </w:t>
-      </w:r>
-      <w:proofErr w:type="gramStart"/>
-      <w:r>
-        <w:t>a</w:t>
-      </w:r>
-      <w:proofErr w:type="gramEnd"/>
-      <w:r>
-        <w:t xml:space="preserve"> .</w:t>
-      </w:r>
-      <w:proofErr w:type="spellStart"/>
-      <w:r>
-        <w:t>htm</w:t>
-      </w:r>
-      <w:proofErr w:type="spellEnd"/>
-      <w:r>
-        <w:t xml:space="preserve"> file.</w:t>
-      </w:r>
-    </w:p>
-    <w:p>
-      <w:r>
-        <w:t>Check mime type/file extensions</w:t>
-      </w:r>
-    </w:p>
+    <w:p/>
     <w:sectPr>
       <w:pgSz w:w="11906" w:h="16838"/>
       <w:pgMar w:top="1440" w:right="1440" w:bottom="1440" w:left="1440" w:header="708" w:footer="708" w:gutter="0"/>
@@ -160,6 +365,95 @@
 <file path=word/numbering.xml><?xml version="1.0" encoding="utf-8"?>
 <w:numbering xmlns:wpc="http://schemas.microsoft.com/office/word/2010/wordprocessingCanvas" xmlns:mc="http://schemas.openxmlformats.org/markup-compatibility/2006" xmlns:o="urn:schemas-microsoft-com:office:office" xmlns:r="http://schemas.openxmlformats.org/officeDocument/2006/relationships" xmlns:m="http://schemas.openxmlformats.org/officeDocument/2006/math" xmlns:v="urn:schemas-microsoft-com:vml" xmlns:wp14="http://schemas.microsoft.com/office/word/2010/wordprocessingDrawing" xmlns:wp="http://schemas.openxmlformats.org/drawingml/2006/wordprocessingDrawing" xmlns:w10="urn:schemas-microsoft-com:office:word" xmlns:w="http://schemas.openxmlformats.org/wordprocessingml/2006/main" xmlns:w14="http://schemas.microsoft.com/office/word/2010/wordml" xmlns:w15="http://schemas.microsoft.com/office/word/2012/wordml" xmlns:wpg="http://schemas.microsoft.com/office/word/2010/wordprocessingGroup" xmlns:wpi="http://schemas.microsoft.com/office/word/2010/wordprocessingInk" xmlns:wne="http://schemas.microsoft.com/office/word/2006/wordml" xmlns:wps="http://schemas.microsoft.com/office/word/2010/wordprocessingShape" mc:Ignorable="w14 w15 wp14">
   <w:abstractNum w:abstractNumId="0">
+    <w:nsid w:val="202B3B33"/>
+    <w:multiLevelType w:val="hybridMultilevel"/>
+    <w:tmpl w:val="80049644"/>
+    <w:lvl w:ilvl="0" w:tplc="08090011">
+      <w:start w:val="1"/>
+      <w:numFmt w:val="decimal"/>
+      <w:lvlText w:val="%1)"/>
+      <w:lvlJc w:val="left"/>
+      <w:pPr>
+        <w:ind w:left="720" w:hanging="360"/>
+      </w:pPr>
+      <w:rPr>
+        <w:rFonts w:hint="default"/>
+      </w:rPr>
+    </w:lvl>
+    <w:lvl w:ilvl="1" w:tplc="08090019" w:tentative="1">
+      <w:start w:val="1"/>
+      <w:numFmt w:val="lowerLetter"/>
+      <w:lvlText w:val="%2."/>
+      <w:lvlJc w:val="left"/>
+      <w:pPr>
+        <w:ind w:left="1440" w:hanging="360"/>
+      </w:pPr>
+    </w:lvl>
+    <w:lvl w:ilvl="2" w:tplc="0809001B" w:tentative="1">
+      <w:start w:val="1"/>
+      <w:numFmt w:val="lowerRoman"/>
+      <w:lvlText w:val="%3."/>
+      <w:lvlJc w:val="right"/>
+      <w:pPr>
+        <w:ind w:left="2160" w:hanging="180"/>
+      </w:pPr>
+    </w:lvl>
+    <w:lvl w:ilvl="3" w:tplc="0809000F" w:tentative="1">
+      <w:start w:val="1"/>
+      <w:numFmt w:val="decimal"/>
+      <w:lvlText w:val="%4."/>
+      <w:lvlJc w:val="left"/>
+      <w:pPr>
+        <w:ind w:left="2880" w:hanging="360"/>
+      </w:pPr>
+    </w:lvl>
+    <w:lvl w:ilvl="4" w:tplc="08090019" w:tentative="1">
+      <w:start w:val="1"/>
+      <w:numFmt w:val="lowerLetter"/>
+      <w:lvlText w:val="%5."/>
+      <w:lvlJc w:val="left"/>
+      <w:pPr>
+        <w:ind w:left="3600" w:hanging="360"/>
+      </w:pPr>
+    </w:lvl>
+    <w:lvl w:ilvl="5" w:tplc="0809001B" w:tentative="1">
+      <w:start w:val="1"/>
+      <w:numFmt w:val="lowerRoman"/>
+      <w:lvlText w:val="%6."/>
+      <w:lvlJc w:val="right"/>
+      <w:pPr>
+        <w:ind w:left="4320" w:hanging="180"/>
+      </w:pPr>
+    </w:lvl>
+    <w:lvl w:ilvl="6" w:tplc="0809000F" w:tentative="1">
+      <w:start w:val="1"/>
+      <w:numFmt w:val="decimal"/>
+      <w:lvlText w:val="%7."/>
+      <w:lvlJc w:val="left"/>
+      <w:pPr>
+        <w:ind w:left="5040" w:hanging="360"/>
+      </w:pPr>
+    </w:lvl>
+    <w:lvl w:ilvl="7" w:tplc="08090019" w:tentative="1">
+      <w:start w:val="1"/>
+      <w:numFmt w:val="lowerLetter"/>
+      <w:lvlText w:val="%8."/>
+      <w:lvlJc w:val="left"/>
+      <w:pPr>
+        <w:ind w:left="5760" w:hanging="360"/>
+      </w:pPr>
+    </w:lvl>
+    <w:lvl w:ilvl="8" w:tplc="0809001B" w:tentative="1">
+      <w:start w:val="1"/>
+      <w:numFmt w:val="lowerRoman"/>
+      <w:lvlText w:val="%9."/>
+      <w:lvlJc w:val="right"/>
+      <w:pPr>
+        <w:ind w:left="6480" w:hanging="180"/>
+      </w:pPr>
+    </w:lvl>
+  </w:abstractNum>
+  <w:abstractNum w:abstractNumId="1">
     <w:nsid w:val="62AD5657"/>
     <w:multiLevelType w:val="hybridMultilevel"/>
     <w:tmpl w:val="80049644"/>
@@ -248,7 +542,7 @@
       </w:pPr>
     </w:lvl>
   </w:abstractNum>
-  <w:abstractNum w:abstractNumId="1">
+  <w:abstractNum w:abstractNumId="2">
     <w:nsid w:val="6B851546"/>
     <w:multiLevelType w:val="hybridMultilevel"/>
     <w:tmpl w:val="6A3AACCE"/>
@@ -338,9 +632,12 @@
     </w:lvl>
   </w:abstractNum>
   <w:num w:numId="1">
+    <w:abstractNumId w:val="2"/>
+  </w:num>
+  <w:num w:numId="2">
     <w:abstractNumId w:val="1"/>
   </w:num>
-  <w:num w:numId="2">
+  <w:num w:numId="3">
     <w:abstractNumId w:val="0"/>
   </w:num>
 </w:numbering>
@@ -801,6 +1098,35 @@
       <w:szCs w:val="32"/>
     </w:rPr>
   </w:style>
+  <w:style w:type="character" w:customStyle="1" w:styleId="apple-converted-space">
+    <w:name w:val="apple-converted-space"/>
+    <w:basedOn w:val="DefaultParagraphFont"/>
+    <w:rsid w:val="00DA4D47"/>
+  </w:style>
+  <w:style w:type="character" w:styleId="HTMLCode">
+    <w:name w:val="HTML Code"/>
+    <w:basedOn w:val="DefaultParagraphFont"/>
+    <w:uiPriority w:val="99"/>
+    <w:semiHidden/>
+    <w:unhideWhenUsed/>
+    <w:rsid w:val="00DA4D47"/>
+    <w:rPr>
+      <w:rFonts w:ascii="Courier New" w:eastAsia="Times New Roman" w:hAnsi="Courier New" w:cs="Courier New"/>
+      <w:sz w:val="20"/>
+      <w:szCs w:val="20"/>
+    </w:rPr>
+  </w:style>
+  <w:style w:type="character" w:styleId="Emphasis">
+    <w:name w:val="Emphasis"/>
+    <w:basedOn w:val="DefaultParagraphFont"/>
+    <w:uiPriority w:val="20"/>
+    <w:qFormat/>
+    <w:rsid w:val="00DA4D47"/>
+    <w:rPr>
+      <w:i/>
+      <w:iCs/>
+    </w:rPr>
+  </w:style>
 </w:styles>
 </file>
 

</xml_diff>